<commit_message>
act documentación - sist de puntos
</commit_message>
<xml_diff>
--- a/doc/RetroMemo.docx
+++ b/doc/RetroMemo.docx
@@ -5,6 +5,7 @@
     <w:p>
       <w:pPr>
         <w:pStyle w:val="Ttulo"/>
+        <w:jc w:val="center"/>
         <w:rPr>
           <w:lang w:val="es-ES"/>
         </w:rPr>
@@ -16,6 +17,1394 @@
         <w:t>Retro-Memo Test</w:t>
       </w:r>
     </w:p>
+    <w:sdt>
+      <w:sdtPr>
+        <w:rPr>
+          <w:lang w:val="es-ES"/>
+        </w:rPr>
+        <w:id w:val="-829132190"/>
+        <w:docPartObj>
+          <w:docPartGallery w:val="Table of Contents"/>
+          <w:docPartUnique/>
+        </w:docPartObj>
+      </w:sdtPr>
+      <w:sdtEndPr>
+        <w:rPr>
+          <w:rFonts w:asciiTheme="minorHAnsi" w:eastAsiaTheme="minorEastAsia" w:hAnsiTheme="minorHAnsi" w:cstheme="minorBidi"/>
+          <w:color w:val="auto"/>
+          <w:sz w:val="22"/>
+          <w:szCs w:val="22"/>
+        </w:rPr>
+      </w:sdtEndPr>
+      <w:sdtContent>
+        <w:p>
+          <w:pPr>
+            <w:pStyle w:val="TtuloTDC"/>
+          </w:pPr>
+          <w:r>
+            <w:rPr>
+              <w:lang w:val="es-ES"/>
+            </w:rPr>
+            <w:t>Contenido</w:t>
+          </w:r>
+        </w:p>
+        <w:p>
+          <w:pPr>
+            <w:pStyle w:val="TDC1"/>
+            <w:tabs>
+              <w:tab w:val="right" w:leader="dot" w:pos="8494"/>
+            </w:tabs>
+            <w:rPr>
+              <w:noProof/>
+            </w:rPr>
+          </w:pPr>
+          <w:r>
+            <w:fldChar w:fldCharType="begin"/>
+          </w:r>
+          <w:r>
+            <w:instrText xml:space="preserve"> TOC \o "1-3" \h \z \u </w:instrText>
+          </w:r>
+          <w:r>
+            <w:fldChar w:fldCharType="separate"/>
+          </w:r>
+          <w:hyperlink w:anchor="_Toc222218770" w:history="1">
+            <w:r>
+              <w:rPr>
+                <w:rStyle w:val="Hipervnculo"/>
+                <w:noProof/>
+                <w:lang w:val="es-ES"/>
+              </w:rPr>
+              <w:t>Introducción</w:t>
+            </w:r>
+            <w:r>
+              <w:rPr>
+                <w:noProof/>
+                <w:webHidden/>
+              </w:rPr>
+              <w:tab/>
+            </w:r>
+            <w:r>
+              <w:rPr>
+                <w:noProof/>
+                <w:webHidden/>
+              </w:rPr>
+              <w:fldChar w:fldCharType="begin"/>
+            </w:r>
+            <w:r>
+              <w:rPr>
+                <w:noProof/>
+                <w:webHidden/>
+              </w:rPr>
+              <w:instrText xml:space="preserve"> PAGEREF _Toc222218770 \h </w:instrText>
+            </w:r>
+            <w:r>
+              <w:rPr>
+                <w:noProof/>
+                <w:webHidden/>
+              </w:rPr>
+            </w:r>
+            <w:r>
+              <w:rPr>
+                <w:noProof/>
+                <w:webHidden/>
+              </w:rPr>
+              <w:fldChar w:fldCharType="separate"/>
+            </w:r>
+            <w:r>
+              <w:rPr>
+                <w:noProof/>
+                <w:webHidden/>
+              </w:rPr>
+              <w:t>2</w:t>
+            </w:r>
+            <w:r>
+              <w:rPr>
+                <w:noProof/>
+                <w:webHidden/>
+              </w:rPr>
+              <w:fldChar w:fldCharType="end"/>
+            </w:r>
+          </w:hyperlink>
+        </w:p>
+        <w:p>
+          <w:pPr>
+            <w:pStyle w:val="TDC1"/>
+            <w:tabs>
+              <w:tab w:val="right" w:leader="dot" w:pos="8494"/>
+            </w:tabs>
+            <w:rPr>
+              <w:noProof/>
+            </w:rPr>
+          </w:pPr>
+          <w:hyperlink w:anchor="_Toc222218771" w:history="1">
+            <w:r>
+              <w:rPr>
+                <w:rStyle w:val="Hipervnculo"/>
+                <w:noProof/>
+                <w:lang w:val="es-ES"/>
+              </w:rPr>
+              <w:t>Características principales</w:t>
+            </w:r>
+            <w:r>
+              <w:rPr>
+                <w:noProof/>
+                <w:webHidden/>
+              </w:rPr>
+              <w:tab/>
+            </w:r>
+            <w:r>
+              <w:rPr>
+                <w:noProof/>
+                <w:webHidden/>
+              </w:rPr>
+              <w:fldChar w:fldCharType="begin"/>
+            </w:r>
+            <w:r>
+              <w:rPr>
+                <w:noProof/>
+                <w:webHidden/>
+              </w:rPr>
+              <w:instrText xml:space="preserve"> PAGEREF _Toc222218771 \h </w:instrText>
+            </w:r>
+            <w:r>
+              <w:rPr>
+                <w:noProof/>
+                <w:webHidden/>
+              </w:rPr>
+            </w:r>
+            <w:r>
+              <w:rPr>
+                <w:noProof/>
+                <w:webHidden/>
+              </w:rPr>
+              <w:fldChar w:fldCharType="separate"/>
+            </w:r>
+            <w:r>
+              <w:rPr>
+                <w:noProof/>
+                <w:webHidden/>
+              </w:rPr>
+              <w:t>2</w:t>
+            </w:r>
+            <w:r>
+              <w:rPr>
+                <w:noProof/>
+                <w:webHidden/>
+              </w:rPr>
+              <w:fldChar w:fldCharType="end"/>
+            </w:r>
+          </w:hyperlink>
+        </w:p>
+        <w:p>
+          <w:pPr>
+            <w:pStyle w:val="TDC2"/>
+            <w:tabs>
+              <w:tab w:val="right" w:leader="dot" w:pos="8494"/>
+            </w:tabs>
+            <w:rPr>
+              <w:noProof/>
+            </w:rPr>
+          </w:pPr>
+          <w:hyperlink w:anchor="_Toc222218772" w:history="1">
+            <w:r>
+              <w:rPr>
+                <w:rStyle w:val="Hipervnculo"/>
+                <w:noProof/>
+                <w:lang w:val="es-ES"/>
+              </w:rPr>
+              <w:t>Modos de juego</w:t>
+            </w:r>
+            <w:r>
+              <w:rPr>
+                <w:noProof/>
+                <w:webHidden/>
+              </w:rPr>
+              <w:tab/>
+            </w:r>
+            <w:r>
+              <w:rPr>
+                <w:noProof/>
+                <w:webHidden/>
+              </w:rPr>
+              <w:fldChar w:fldCharType="begin"/>
+            </w:r>
+            <w:r>
+              <w:rPr>
+                <w:noProof/>
+                <w:webHidden/>
+              </w:rPr>
+              <w:instrText xml:space="preserve"> PAGEREF _Toc222218772 \h </w:instrText>
+            </w:r>
+            <w:r>
+              <w:rPr>
+                <w:noProof/>
+                <w:webHidden/>
+              </w:rPr>
+            </w:r>
+            <w:r>
+              <w:rPr>
+                <w:noProof/>
+                <w:webHidden/>
+              </w:rPr>
+              <w:fldChar w:fldCharType="separate"/>
+            </w:r>
+            <w:r>
+              <w:rPr>
+                <w:noProof/>
+                <w:webHidden/>
+              </w:rPr>
+              <w:t>2</w:t>
+            </w:r>
+            <w:r>
+              <w:rPr>
+                <w:noProof/>
+                <w:webHidden/>
+              </w:rPr>
+              <w:fldChar w:fldCharType="end"/>
+            </w:r>
+          </w:hyperlink>
+        </w:p>
+        <w:p>
+          <w:pPr>
+            <w:pStyle w:val="TDC3"/>
+            <w:tabs>
+              <w:tab w:val="right" w:leader="dot" w:pos="8494"/>
+            </w:tabs>
+            <w:rPr>
+              <w:noProof/>
+            </w:rPr>
+          </w:pPr>
+          <w:hyperlink w:anchor="_Toc222218773" w:history="1">
+            <w:r>
+              <w:rPr>
+                <w:rStyle w:val="Hipervnculo"/>
+                <w:noProof/>
+                <w:lang w:val="es-ES"/>
+              </w:rPr>
+              <w:t>Singleplayer</w:t>
+            </w:r>
+            <w:r>
+              <w:rPr>
+                <w:noProof/>
+                <w:webHidden/>
+              </w:rPr>
+              <w:tab/>
+            </w:r>
+            <w:r>
+              <w:rPr>
+                <w:noProof/>
+                <w:webHidden/>
+              </w:rPr>
+              <w:fldChar w:fldCharType="begin"/>
+            </w:r>
+            <w:r>
+              <w:rPr>
+                <w:noProof/>
+                <w:webHidden/>
+              </w:rPr>
+              <w:instrText xml:space="preserve"> PAGEREF _Toc222218773 \h </w:instrText>
+            </w:r>
+            <w:r>
+              <w:rPr>
+                <w:noProof/>
+                <w:webHidden/>
+              </w:rPr>
+            </w:r>
+            <w:r>
+              <w:rPr>
+                <w:noProof/>
+                <w:webHidden/>
+              </w:rPr>
+              <w:fldChar w:fldCharType="separate"/>
+            </w:r>
+            <w:r>
+              <w:rPr>
+                <w:noProof/>
+                <w:webHidden/>
+              </w:rPr>
+              <w:t>2</w:t>
+            </w:r>
+            <w:r>
+              <w:rPr>
+                <w:noProof/>
+                <w:webHidden/>
+              </w:rPr>
+              <w:fldChar w:fldCharType="end"/>
+            </w:r>
+          </w:hyperlink>
+        </w:p>
+        <w:p>
+          <w:pPr>
+            <w:pStyle w:val="TDC3"/>
+            <w:tabs>
+              <w:tab w:val="right" w:leader="dot" w:pos="8494"/>
+            </w:tabs>
+            <w:rPr>
+              <w:noProof/>
+            </w:rPr>
+          </w:pPr>
+          <w:hyperlink w:anchor="_Toc222218774" w:history="1">
+            <w:r>
+              <w:rPr>
+                <w:rStyle w:val="Hipervnculo"/>
+                <w:noProof/>
+                <w:lang w:val="es-ES"/>
+              </w:rPr>
+              <w:t>Multiplayer</w:t>
+            </w:r>
+            <w:r>
+              <w:rPr>
+                <w:noProof/>
+                <w:webHidden/>
+              </w:rPr>
+              <w:tab/>
+            </w:r>
+            <w:r>
+              <w:rPr>
+                <w:noProof/>
+                <w:webHidden/>
+              </w:rPr>
+              <w:fldChar w:fldCharType="begin"/>
+            </w:r>
+            <w:r>
+              <w:rPr>
+                <w:noProof/>
+                <w:webHidden/>
+              </w:rPr>
+              <w:instrText xml:space="preserve"> PAGEREF _Toc222218774 \h </w:instrText>
+            </w:r>
+            <w:r>
+              <w:rPr>
+                <w:noProof/>
+                <w:webHidden/>
+              </w:rPr>
+            </w:r>
+            <w:r>
+              <w:rPr>
+                <w:noProof/>
+                <w:webHidden/>
+              </w:rPr>
+              <w:fldChar w:fldCharType="separate"/>
+            </w:r>
+            <w:r>
+              <w:rPr>
+                <w:noProof/>
+                <w:webHidden/>
+              </w:rPr>
+              <w:t>2</w:t>
+            </w:r>
+            <w:r>
+              <w:rPr>
+                <w:noProof/>
+                <w:webHidden/>
+              </w:rPr>
+              <w:fldChar w:fldCharType="end"/>
+            </w:r>
+          </w:hyperlink>
+        </w:p>
+        <w:p>
+          <w:pPr>
+            <w:pStyle w:val="TDC2"/>
+            <w:tabs>
+              <w:tab w:val="right" w:leader="dot" w:pos="8494"/>
+            </w:tabs>
+            <w:rPr>
+              <w:noProof/>
+            </w:rPr>
+          </w:pPr>
+          <w:hyperlink w:anchor="_Toc222218775" w:history="1">
+            <w:r>
+              <w:rPr>
+                <w:rStyle w:val="Hipervnculo"/>
+                <w:noProof/>
+                <w:lang w:val="es-ES"/>
+              </w:rPr>
+              <w:t>Niveles de dificultad</w:t>
+            </w:r>
+            <w:r>
+              <w:rPr>
+                <w:noProof/>
+                <w:webHidden/>
+              </w:rPr>
+              <w:tab/>
+            </w:r>
+            <w:r>
+              <w:rPr>
+                <w:noProof/>
+                <w:webHidden/>
+              </w:rPr>
+              <w:fldChar w:fldCharType="begin"/>
+            </w:r>
+            <w:r>
+              <w:rPr>
+                <w:noProof/>
+                <w:webHidden/>
+              </w:rPr>
+              <w:instrText xml:space="preserve"> PAGEREF _Toc222218775 \h </w:instrText>
+            </w:r>
+            <w:r>
+              <w:rPr>
+                <w:noProof/>
+                <w:webHidden/>
+              </w:rPr>
+            </w:r>
+            <w:r>
+              <w:rPr>
+                <w:noProof/>
+                <w:webHidden/>
+              </w:rPr>
+              <w:fldChar w:fldCharType="separate"/>
+            </w:r>
+            <w:r>
+              <w:rPr>
+                <w:noProof/>
+                <w:webHidden/>
+              </w:rPr>
+              <w:t>2</w:t>
+            </w:r>
+            <w:r>
+              <w:rPr>
+                <w:noProof/>
+                <w:webHidden/>
+              </w:rPr>
+              <w:fldChar w:fldCharType="end"/>
+            </w:r>
+          </w:hyperlink>
+        </w:p>
+        <w:p>
+          <w:pPr>
+            <w:pStyle w:val="TDC2"/>
+            <w:tabs>
+              <w:tab w:val="right" w:leader="dot" w:pos="8494"/>
+            </w:tabs>
+            <w:rPr>
+              <w:noProof/>
+            </w:rPr>
+          </w:pPr>
+          <w:hyperlink w:anchor="_Toc222218776" w:history="1">
+            <w:r>
+              <w:rPr>
+                <w:rStyle w:val="Hipervnculo"/>
+                <w:noProof/>
+                <w:lang w:val="es-ES"/>
+              </w:rPr>
+              <w:t>Sistema de pantallas</w:t>
+            </w:r>
+            <w:r>
+              <w:rPr>
+                <w:noProof/>
+                <w:webHidden/>
+              </w:rPr>
+              <w:tab/>
+            </w:r>
+            <w:r>
+              <w:rPr>
+                <w:noProof/>
+                <w:webHidden/>
+              </w:rPr>
+              <w:fldChar w:fldCharType="begin"/>
+            </w:r>
+            <w:r>
+              <w:rPr>
+                <w:noProof/>
+                <w:webHidden/>
+              </w:rPr>
+              <w:instrText xml:space="preserve"> PAGEREF _Toc222218776 \h </w:instrText>
+            </w:r>
+            <w:r>
+              <w:rPr>
+                <w:noProof/>
+                <w:webHidden/>
+              </w:rPr>
+            </w:r>
+            <w:r>
+              <w:rPr>
+                <w:noProof/>
+                <w:webHidden/>
+              </w:rPr>
+              <w:fldChar w:fldCharType="separate"/>
+            </w:r>
+            <w:r>
+              <w:rPr>
+                <w:noProof/>
+                <w:webHidden/>
+              </w:rPr>
+              <w:t>2</w:t>
+            </w:r>
+            <w:r>
+              <w:rPr>
+                <w:noProof/>
+                <w:webHidden/>
+              </w:rPr>
+              <w:fldChar w:fldCharType="end"/>
+            </w:r>
+          </w:hyperlink>
+        </w:p>
+        <w:p>
+          <w:pPr>
+            <w:pStyle w:val="TDC2"/>
+            <w:tabs>
+              <w:tab w:val="right" w:leader="dot" w:pos="8494"/>
+            </w:tabs>
+            <w:rPr>
+              <w:noProof/>
+            </w:rPr>
+          </w:pPr>
+          <w:hyperlink w:anchor="_Toc222218777" w:history="1">
+            <w:r>
+              <w:rPr>
+                <w:rStyle w:val="Hipervnculo"/>
+                <w:noProof/>
+                <w:lang w:val="es-ES"/>
+              </w:rPr>
+              <w:t>Gestión de recursos</w:t>
+            </w:r>
+            <w:r>
+              <w:rPr>
+                <w:noProof/>
+                <w:webHidden/>
+              </w:rPr>
+              <w:tab/>
+            </w:r>
+            <w:r>
+              <w:rPr>
+                <w:noProof/>
+                <w:webHidden/>
+              </w:rPr>
+              <w:fldChar w:fldCharType="begin"/>
+            </w:r>
+            <w:r>
+              <w:rPr>
+                <w:noProof/>
+                <w:webHidden/>
+              </w:rPr>
+              <w:instrText xml:space="preserve"> PAGEREF _Toc222218777 \h </w:instrText>
+            </w:r>
+            <w:r>
+              <w:rPr>
+                <w:noProof/>
+                <w:webHidden/>
+              </w:rPr>
+            </w:r>
+            <w:r>
+              <w:rPr>
+                <w:noProof/>
+                <w:webHidden/>
+              </w:rPr>
+              <w:fldChar w:fldCharType="separate"/>
+            </w:r>
+            <w:r>
+              <w:rPr>
+                <w:noProof/>
+                <w:webHidden/>
+              </w:rPr>
+              <w:t>3</w:t>
+            </w:r>
+            <w:r>
+              <w:rPr>
+                <w:noProof/>
+                <w:webHidden/>
+              </w:rPr>
+              <w:fldChar w:fldCharType="end"/>
+            </w:r>
+          </w:hyperlink>
+        </w:p>
+        <w:p>
+          <w:pPr>
+            <w:pStyle w:val="TDC2"/>
+            <w:tabs>
+              <w:tab w:val="right" w:leader="dot" w:pos="8494"/>
+            </w:tabs>
+            <w:rPr>
+              <w:noProof/>
+            </w:rPr>
+          </w:pPr>
+          <w:hyperlink w:anchor="_Toc222218778" w:history="1">
+            <w:r>
+              <w:rPr>
+                <w:rStyle w:val="Hipervnculo"/>
+                <w:noProof/>
+                <w:lang w:val="es-ES"/>
+              </w:rPr>
+              <w:t>Sistema de tablero</w:t>
+            </w:r>
+            <w:r>
+              <w:rPr>
+                <w:noProof/>
+                <w:webHidden/>
+              </w:rPr>
+              <w:tab/>
+            </w:r>
+            <w:r>
+              <w:rPr>
+                <w:noProof/>
+                <w:webHidden/>
+              </w:rPr>
+              <w:fldChar w:fldCharType="begin"/>
+            </w:r>
+            <w:r>
+              <w:rPr>
+                <w:noProof/>
+                <w:webHidden/>
+              </w:rPr>
+              <w:instrText xml:space="preserve"> PAGEREF _Toc222218778 \h </w:instrText>
+            </w:r>
+            <w:r>
+              <w:rPr>
+                <w:noProof/>
+                <w:webHidden/>
+              </w:rPr>
+            </w:r>
+            <w:r>
+              <w:rPr>
+                <w:noProof/>
+                <w:webHidden/>
+              </w:rPr>
+              <w:fldChar w:fldCharType="separate"/>
+            </w:r>
+            <w:r>
+              <w:rPr>
+                <w:noProof/>
+                <w:webHidden/>
+              </w:rPr>
+              <w:t>3</w:t>
+            </w:r>
+            <w:r>
+              <w:rPr>
+                <w:noProof/>
+                <w:webHidden/>
+              </w:rPr>
+              <w:fldChar w:fldCharType="end"/>
+            </w:r>
+          </w:hyperlink>
+        </w:p>
+        <w:p>
+          <w:pPr>
+            <w:pStyle w:val="TDC2"/>
+            <w:tabs>
+              <w:tab w:val="right" w:leader="dot" w:pos="8494"/>
+            </w:tabs>
+            <w:rPr>
+              <w:noProof/>
+            </w:rPr>
+          </w:pPr>
+          <w:hyperlink w:anchor="_Toc222218779" w:history="1">
+            <w:r>
+              <w:rPr>
+                <w:rStyle w:val="Hipervnculo"/>
+                <w:noProof/>
+                <w:lang w:val="es-ES"/>
+              </w:rPr>
+              <w:t>Sistema de entrada de usuario</w:t>
+            </w:r>
+            <w:r>
+              <w:rPr>
+                <w:noProof/>
+                <w:webHidden/>
+              </w:rPr>
+              <w:tab/>
+            </w:r>
+            <w:r>
+              <w:rPr>
+                <w:noProof/>
+                <w:webHidden/>
+              </w:rPr>
+              <w:fldChar w:fldCharType="begin"/>
+            </w:r>
+            <w:r>
+              <w:rPr>
+                <w:noProof/>
+                <w:webHidden/>
+              </w:rPr>
+              <w:instrText xml:space="preserve"> PAGEREF _Toc222218779 \h </w:instrText>
+            </w:r>
+            <w:r>
+              <w:rPr>
+                <w:noProof/>
+                <w:webHidden/>
+              </w:rPr>
+            </w:r>
+            <w:r>
+              <w:rPr>
+                <w:noProof/>
+                <w:webHidden/>
+              </w:rPr>
+              <w:fldChar w:fldCharType="separate"/>
+            </w:r>
+            <w:r>
+              <w:rPr>
+                <w:noProof/>
+                <w:webHidden/>
+              </w:rPr>
+              <w:t>3</w:t>
+            </w:r>
+            <w:r>
+              <w:rPr>
+                <w:noProof/>
+                <w:webHidden/>
+              </w:rPr>
+              <w:fldChar w:fldCharType="end"/>
+            </w:r>
+          </w:hyperlink>
+        </w:p>
+        <w:p>
+          <w:pPr>
+            <w:pStyle w:val="TDC2"/>
+            <w:tabs>
+              <w:tab w:val="right" w:leader="dot" w:pos="8494"/>
+            </w:tabs>
+            <w:rPr>
+              <w:noProof/>
+            </w:rPr>
+          </w:pPr>
+          <w:hyperlink w:anchor="_Toc222218780" w:history="1">
+            <w:r>
+              <w:rPr>
+                <w:rStyle w:val="Hipervnculo"/>
+                <w:noProof/>
+                <w:lang w:val="es-ES"/>
+              </w:rPr>
+              <w:t>Sistema de puntos</w:t>
+            </w:r>
+            <w:r>
+              <w:rPr>
+                <w:noProof/>
+                <w:webHidden/>
+              </w:rPr>
+              <w:tab/>
+            </w:r>
+            <w:r>
+              <w:rPr>
+                <w:noProof/>
+                <w:webHidden/>
+              </w:rPr>
+              <w:fldChar w:fldCharType="begin"/>
+            </w:r>
+            <w:r>
+              <w:rPr>
+                <w:noProof/>
+                <w:webHidden/>
+              </w:rPr>
+              <w:instrText xml:space="preserve"> PAGEREF _Toc222218780 \h </w:instrText>
+            </w:r>
+            <w:r>
+              <w:rPr>
+                <w:noProof/>
+                <w:webHidden/>
+              </w:rPr>
+            </w:r>
+            <w:r>
+              <w:rPr>
+                <w:noProof/>
+                <w:webHidden/>
+              </w:rPr>
+              <w:fldChar w:fldCharType="separate"/>
+            </w:r>
+            <w:r>
+              <w:rPr>
+                <w:noProof/>
+                <w:webHidden/>
+              </w:rPr>
+              <w:t>3</w:t>
+            </w:r>
+            <w:r>
+              <w:rPr>
+                <w:noProof/>
+                <w:webHidden/>
+              </w:rPr>
+              <w:fldChar w:fldCharType="end"/>
+            </w:r>
+          </w:hyperlink>
+        </w:p>
+        <w:p>
+          <w:pPr>
+            <w:pStyle w:val="TDC2"/>
+            <w:tabs>
+              <w:tab w:val="right" w:leader="dot" w:pos="8494"/>
+            </w:tabs>
+            <w:rPr>
+              <w:noProof/>
+            </w:rPr>
+          </w:pPr>
+          <w:hyperlink w:anchor="_Toc222218781" w:history="1">
+            <w:r>
+              <w:rPr>
+                <w:rStyle w:val="Hipervnculo"/>
+                <w:noProof/>
+                <w:lang w:val="es-ES"/>
+              </w:rPr>
+              <w:t>Interfaz gráfica</w:t>
+            </w:r>
+            <w:r>
+              <w:rPr>
+                <w:noProof/>
+                <w:webHidden/>
+              </w:rPr>
+              <w:tab/>
+            </w:r>
+            <w:r>
+              <w:rPr>
+                <w:noProof/>
+                <w:webHidden/>
+              </w:rPr>
+              <w:fldChar w:fldCharType="begin"/>
+            </w:r>
+            <w:r>
+              <w:rPr>
+                <w:noProof/>
+                <w:webHidden/>
+              </w:rPr>
+              <w:instrText xml:space="preserve"> PAGEREF _Toc222218781 \h </w:instrText>
+            </w:r>
+            <w:r>
+              <w:rPr>
+                <w:noProof/>
+                <w:webHidden/>
+              </w:rPr>
+            </w:r>
+            <w:r>
+              <w:rPr>
+                <w:noProof/>
+                <w:webHidden/>
+              </w:rPr>
+              <w:fldChar w:fldCharType="separate"/>
+            </w:r>
+            <w:r>
+              <w:rPr>
+                <w:noProof/>
+                <w:webHidden/>
+              </w:rPr>
+              <w:t>4</w:t>
+            </w:r>
+            <w:r>
+              <w:rPr>
+                <w:noProof/>
+                <w:webHidden/>
+              </w:rPr>
+              <w:fldChar w:fldCharType="end"/>
+            </w:r>
+          </w:hyperlink>
+        </w:p>
+        <w:p>
+          <w:pPr>
+            <w:pStyle w:val="TDC1"/>
+            <w:tabs>
+              <w:tab w:val="right" w:leader="dot" w:pos="8494"/>
+            </w:tabs>
+            <w:rPr>
+              <w:noProof/>
+            </w:rPr>
+          </w:pPr>
+          <w:hyperlink w:anchor="_Toc222218782" w:history="1">
+            <w:r>
+              <w:rPr>
+                <w:rStyle w:val="Hipervnculo"/>
+                <w:noProof/>
+                <w:lang w:val="es-ES"/>
+              </w:rPr>
+              <w:t>Instalación</w:t>
+            </w:r>
+            <w:r>
+              <w:rPr>
+                <w:noProof/>
+                <w:webHidden/>
+              </w:rPr>
+              <w:tab/>
+            </w:r>
+            <w:r>
+              <w:rPr>
+                <w:noProof/>
+                <w:webHidden/>
+              </w:rPr>
+              <w:fldChar w:fldCharType="begin"/>
+            </w:r>
+            <w:r>
+              <w:rPr>
+                <w:noProof/>
+                <w:webHidden/>
+              </w:rPr>
+              <w:instrText xml:space="preserve"> PAGEREF _Toc222218782 \h </w:instrText>
+            </w:r>
+            <w:r>
+              <w:rPr>
+                <w:noProof/>
+                <w:webHidden/>
+              </w:rPr>
+            </w:r>
+            <w:r>
+              <w:rPr>
+                <w:noProof/>
+                <w:webHidden/>
+              </w:rPr>
+              <w:fldChar w:fldCharType="separate"/>
+            </w:r>
+            <w:r>
+              <w:rPr>
+                <w:noProof/>
+                <w:webHidden/>
+              </w:rPr>
+              <w:t>4</w:t>
+            </w:r>
+            <w:r>
+              <w:rPr>
+                <w:noProof/>
+                <w:webHidden/>
+              </w:rPr>
+              <w:fldChar w:fldCharType="end"/>
+            </w:r>
+          </w:hyperlink>
+        </w:p>
+        <w:p>
+          <w:pPr>
+            <w:pStyle w:val="TDC2"/>
+            <w:tabs>
+              <w:tab w:val="right" w:leader="dot" w:pos="8494"/>
+            </w:tabs>
+            <w:rPr>
+              <w:noProof/>
+            </w:rPr>
+          </w:pPr>
+          <w:hyperlink w:anchor="_Toc222218783" w:history="1">
+            <w:r>
+              <w:rPr>
+                <w:rStyle w:val="Hipervnculo"/>
+                <w:noProof/>
+                <w:lang w:val="es-ES"/>
+              </w:rPr>
+              <w:t>IDE Code::Blocks</w:t>
+            </w:r>
+            <w:r>
+              <w:rPr>
+                <w:noProof/>
+                <w:webHidden/>
+              </w:rPr>
+              <w:tab/>
+            </w:r>
+            <w:r>
+              <w:rPr>
+                <w:noProof/>
+                <w:webHidden/>
+              </w:rPr>
+              <w:fldChar w:fldCharType="begin"/>
+            </w:r>
+            <w:r>
+              <w:rPr>
+                <w:noProof/>
+                <w:webHidden/>
+              </w:rPr>
+              <w:instrText xml:space="preserve"> PAGEREF _Toc222218783 \h </w:instrText>
+            </w:r>
+            <w:r>
+              <w:rPr>
+                <w:noProof/>
+                <w:webHidden/>
+              </w:rPr>
+            </w:r>
+            <w:r>
+              <w:rPr>
+                <w:noProof/>
+                <w:webHidden/>
+              </w:rPr>
+              <w:fldChar w:fldCharType="separate"/>
+            </w:r>
+            <w:r>
+              <w:rPr>
+                <w:noProof/>
+                <w:webHidden/>
+              </w:rPr>
+              <w:t>4</w:t>
+            </w:r>
+            <w:r>
+              <w:rPr>
+                <w:noProof/>
+                <w:webHidden/>
+              </w:rPr>
+              <w:fldChar w:fldCharType="end"/>
+            </w:r>
+          </w:hyperlink>
+        </w:p>
+        <w:p>
+          <w:pPr>
+            <w:pStyle w:val="TDC3"/>
+            <w:tabs>
+              <w:tab w:val="right" w:leader="dot" w:pos="8494"/>
+            </w:tabs>
+            <w:rPr>
+              <w:noProof/>
+            </w:rPr>
+          </w:pPr>
+          <w:hyperlink w:anchor="_Toc222218784" w:history="1">
+            <w:r>
+              <w:rPr>
+                <w:rStyle w:val="Hipervnculo"/>
+                <w:noProof/>
+                <w:lang w:val="es-ES"/>
+              </w:rPr>
+              <w:t>Descarga e instalación</w:t>
+            </w:r>
+            <w:r>
+              <w:rPr>
+                <w:noProof/>
+                <w:webHidden/>
+              </w:rPr>
+              <w:tab/>
+            </w:r>
+            <w:r>
+              <w:rPr>
+                <w:noProof/>
+                <w:webHidden/>
+              </w:rPr>
+              <w:fldChar w:fldCharType="begin"/>
+            </w:r>
+            <w:r>
+              <w:rPr>
+                <w:noProof/>
+                <w:webHidden/>
+              </w:rPr>
+              <w:instrText xml:space="preserve"> PAGEREF _Toc222218784 \h </w:instrText>
+            </w:r>
+            <w:r>
+              <w:rPr>
+                <w:noProof/>
+                <w:webHidden/>
+              </w:rPr>
+            </w:r>
+            <w:r>
+              <w:rPr>
+                <w:noProof/>
+                <w:webHidden/>
+              </w:rPr>
+              <w:fldChar w:fldCharType="separate"/>
+            </w:r>
+            <w:r>
+              <w:rPr>
+                <w:noProof/>
+                <w:webHidden/>
+              </w:rPr>
+              <w:t>5</w:t>
+            </w:r>
+            <w:r>
+              <w:rPr>
+                <w:noProof/>
+                <w:webHidden/>
+              </w:rPr>
+              <w:fldChar w:fldCharType="end"/>
+            </w:r>
+          </w:hyperlink>
+        </w:p>
+        <w:p>
+          <w:pPr>
+            <w:pStyle w:val="TDC3"/>
+            <w:tabs>
+              <w:tab w:val="right" w:leader="dot" w:pos="8494"/>
+            </w:tabs>
+            <w:rPr>
+              <w:noProof/>
+            </w:rPr>
+          </w:pPr>
+          <w:hyperlink w:anchor="_Toc222218785" w:history="1">
+            <w:r>
+              <w:rPr>
+                <w:rStyle w:val="Hipervnculo"/>
+                <w:noProof/>
+                <w:lang w:val="es-ES"/>
+              </w:rPr>
+              <w:t>Creación de un proyecto</w:t>
+            </w:r>
+            <w:r>
+              <w:rPr>
+                <w:noProof/>
+                <w:webHidden/>
+              </w:rPr>
+              <w:tab/>
+            </w:r>
+            <w:r>
+              <w:rPr>
+                <w:noProof/>
+                <w:webHidden/>
+              </w:rPr>
+              <w:fldChar w:fldCharType="begin"/>
+            </w:r>
+            <w:r>
+              <w:rPr>
+                <w:noProof/>
+                <w:webHidden/>
+              </w:rPr>
+              <w:instrText xml:space="preserve"> PAGEREF _Toc222218785 \h </w:instrText>
+            </w:r>
+            <w:r>
+              <w:rPr>
+                <w:noProof/>
+                <w:webHidden/>
+              </w:rPr>
+            </w:r>
+            <w:r>
+              <w:rPr>
+                <w:noProof/>
+                <w:webHidden/>
+              </w:rPr>
+              <w:fldChar w:fldCharType="separate"/>
+            </w:r>
+            <w:r>
+              <w:rPr>
+                <w:noProof/>
+                <w:webHidden/>
+              </w:rPr>
+              <w:t>5</w:t>
+            </w:r>
+            <w:r>
+              <w:rPr>
+                <w:noProof/>
+                <w:webHidden/>
+              </w:rPr>
+              <w:fldChar w:fldCharType="end"/>
+            </w:r>
+          </w:hyperlink>
+        </w:p>
+        <w:p>
+          <w:pPr>
+            <w:pStyle w:val="TDC3"/>
+            <w:tabs>
+              <w:tab w:val="right" w:leader="dot" w:pos="8494"/>
+            </w:tabs>
+            <w:rPr>
+              <w:noProof/>
+            </w:rPr>
+          </w:pPr>
+          <w:hyperlink w:anchor="_Toc222218786" w:history="1">
+            <w:r>
+              <w:rPr>
+                <w:rStyle w:val="Hipervnculo"/>
+                <w:noProof/>
+                <w:lang w:val="es-ES"/>
+              </w:rPr>
+              <w:t>Integración de archivos</w:t>
+            </w:r>
+            <w:r>
+              <w:rPr>
+                <w:noProof/>
+                <w:webHidden/>
+              </w:rPr>
+              <w:tab/>
+            </w:r>
+            <w:r>
+              <w:rPr>
+                <w:noProof/>
+                <w:webHidden/>
+              </w:rPr>
+              <w:fldChar w:fldCharType="begin"/>
+            </w:r>
+            <w:r>
+              <w:rPr>
+                <w:noProof/>
+                <w:webHidden/>
+              </w:rPr>
+              <w:instrText xml:space="preserve"> PAGEREF _Toc222218786 \h </w:instrText>
+            </w:r>
+            <w:r>
+              <w:rPr>
+                <w:noProof/>
+                <w:webHidden/>
+              </w:rPr>
+            </w:r>
+            <w:r>
+              <w:rPr>
+                <w:noProof/>
+                <w:webHidden/>
+              </w:rPr>
+              <w:fldChar w:fldCharType="separate"/>
+            </w:r>
+            <w:r>
+              <w:rPr>
+                <w:noProof/>
+                <w:webHidden/>
+              </w:rPr>
+              <w:t>10</w:t>
+            </w:r>
+            <w:r>
+              <w:rPr>
+                <w:noProof/>
+                <w:webHidden/>
+              </w:rPr>
+              <w:fldChar w:fldCharType="end"/>
+            </w:r>
+          </w:hyperlink>
+        </w:p>
+        <w:p>
+          <w:pPr>
+            <w:pStyle w:val="TDC2"/>
+            <w:tabs>
+              <w:tab w:val="right" w:leader="dot" w:pos="8494"/>
+            </w:tabs>
+            <w:rPr>
+              <w:noProof/>
+            </w:rPr>
+          </w:pPr>
+          <w:hyperlink w:anchor="_Toc222218787" w:history="1">
+            <w:r>
+              <w:rPr>
+                <w:rStyle w:val="Hipervnculo"/>
+                <w:noProof/>
+                <w:lang w:val="es-ES"/>
+              </w:rPr>
+              <w:t>SDL</w:t>
+            </w:r>
+            <w:r>
+              <w:rPr>
+                <w:noProof/>
+                <w:webHidden/>
+              </w:rPr>
+              <w:tab/>
+            </w:r>
+            <w:r>
+              <w:rPr>
+                <w:noProof/>
+                <w:webHidden/>
+              </w:rPr>
+              <w:fldChar w:fldCharType="begin"/>
+            </w:r>
+            <w:r>
+              <w:rPr>
+                <w:noProof/>
+                <w:webHidden/>
+              </w:rPr>
+              <w:instrText xml:space="preserve"> PAGEREF _Toc222218787 \h </w:instrText>
+            </w:r>
+            <w:r>
+              <w:rPr>
+                <w:noProof/>
+                <w:webHidden/>
+              </w:rPr>
+            </w:r>
+            <w:r>
+              <w:rPr>
+                <w:noProof/>
+                <w:webHidden/>
+              </w:rPr>
+              <w:fldChar w:fldCharType="separate"/>
+            </w:r>
+            <w:r>
+              <w:rPr>
+                <w:noProof/>
+                <w:webHidden/>
+              </w:rPr>
+              <w:t>12</w:t>
+            </w:r>
+            <w:r>
+              <w:rPr>
+                <w:noProof/>
+                <w:webHidden/>
+              </w:rPr>
+              <w:fldChar w:fldCharType="end"/>
+            </w:r>
+          </w:hyperlink>
+        </w:p>
+        <w:p>
+          <w:pPr>
+            <w:pStyle w:val="TDC1"/>
+            <w:tabs>
+              <w:tab w:val="right" w:leader="dot" w:pos="8494"/>
+            </w:tabs>
+            <w:rPr>
+              <w:noProof/>
+            </w:rPr>
+          </w:pPr>
+          <w:hyperlink w:anchor="_Toc222218788" w:history="1">
+            <w:r>
+              <w:rPr>
+                <w:rStyle w:val="Hipervnculo"/>
+                <w:noProof/>
+              </w:rPr>
+              <w:t>Documentación oficial</w:t>
+            </w:r>
+            <w:r>
+              <w:rPr>
+                <w:noProof/>
+                <w:webHidden/>
+              </w:rPr>
+              <w:tab/>
+            </w:r>
+            <w:r>
+              <w:rPr>
+                <w:noProof/>
+                <w:webHidden/>
+              </w:rPr>
+              <w:fldChar w:fldCharType="begin"/>
+            </w:r>
+            <w:r>
+              <w:rPr>
+                <w:noProof/>
+                <w:webHidden/>
+              </w:rPr>
+              <w:instrText xml:space="preserve"> PAGEREF _Toc222218788 \h </w:instrText>
+            </w:r>
+            <w:r>
+              <w:rPr>
+                <w:noProof/>
+                <w:webHidden/>
+              </w:rPr>
+            </w:r>
+            <w:r>
+              <w:rPr>
+                <w:noProof/>
+                <w:webHidden/>
+              </w:rPr>
+              <w:fldChar w:fldCharType="separate"/>
+            </w:r>
+            <w:r>
+              <w:rPr>
+                <w:noProof/>
+                <w:webHidden/>
+              </w:rPr>
+              <w:t>18</w:t>
+            </w:r>
+            <w:r>
+              <w:rPr>
+                <w:noProof/>
+                <w:webHidden/>
+              </w:rPr>
+              <w:fldChar w:fldCharType="end"/>
+            </w:r>
+          </w:hyperlink>
+        </w:p>
+        <w:p>
+          <w:r>
+            <w:rPr>
+              <w:b/>
+              <w:bCs/>
+              <w:lang w:val="es-ES"/>
+            </w:rPr>
+            <w:fldChar w:fldCharType="end"/>
+          </w:r>
+        </w:p>
+      </w:sdtContent>
+    </w:sdt>
+    <w:p>
+      <w:pPr>
+        <w:rPr>
+          <w:lang w:val="es-ES"/>
+        </w:rPr>
+      </w:pPr>
+    </w:p>
+    <w:p>
+      <w:pPr>
+        <w:rPr>
+          <w:rFonts w:asciiTheme="majorHAnsi" w:eastAsiaTheme="majorEastAsia" w:hAnsiTheme="majorHAnsi" w:cstheme="majorBidi"/>
+          <w:b/>
+          <w:bCs/>
+          <w:color w:val="0F4761" w:themeColor="accent1" w:themeShade="BF"/>
+          <w:sz w:val="28"/>
+          <w:szCs w:val="28"/>
+          <w:lang w:val="es-ES"/>
+        </w:rPr>
+      </w:pPr>
+      <w:r>
+        <w:rPr>
+          <w:lang w:val="es-ES"/>
+        </w:rPr>
+        <w:br w:type="page"/>
+      </w:r>
+    </w:p>
     <w:p>
       <w:pPr>
         <w:pStyle w:val="Ttulo1"/>
@@ -23,12 +1412,15 @@
           <w:lang w:val="es-ES"/>
         </w:rPr>
       </w:pPr>
-      <w:r>
-        <w:rPr>
-          <w:lang w:val="es-ES"/>
-        </w:rPr>
+      <w:bookmarkStart w:id="0" w:name="_Toc222218770"/>
+      <w:r>
+        <w:rPr>
+          <w:lang w:val="es-ES"/>
+        </w:rPr>
+        <w:lastRenderedPageBreak/>
         <w:t>Introducción</w:t>
       </w:r>
+      <w:bookmarkEnd w:id="0"/>
     </w:p>
     <w:p>
       <w:pPr>
@@ -70,12 +1462,14 @@
           <w:lang w:val="es-ES"/>
         </w:rPr>
       </w:pPr>
+      <w:bookmarkStart w:id="1" w:name="_Toc222218771"/>
       <w:r>
         <w:rPr>
           <w:lang w:val="es-ES"/>
         </w:rPr>
         <w:t>Características principales</w:t>
       </w:r>
+      <w:bookmarkEnd w:id="1"/>
     </w:p>
     <w:p>
       <w:pPr>
@@ -84,12 +1478,14 @@
           <w:lang w:val="es-ES"/>
         </w:rPr>
       </w:pPr>
+      <w:bookmarkStart w:id="2" w:name="_Toc222218772"/>
       <w:r>
         <w:rPr>
           <w:lang w:val="es-ES"/>
         </w:rPr>
         <w:t>Modos de juego</w:t>
       </w:r>
+      <w:bookmarkEnd w:id="2"/>
     </w:p>
     <w:p>
       <w:pPr>
@@ -98,12 +1494,14 @@
           <w:lang w:val="es-ES"/>
         </w:rPr>
       </w:pPr>
+      <w:bookmarkStart w:id="3" w:name="_Toc222218773"/>
       <w:r>
         <w:rPr>
           <w:lang w:val="es-ES"/>
         </w:rPr>
         <w:t>Singleplayer</w:t>
       </w:r>
+      <w:bookmarkEnd w:id="3"/>
     </w:p>
     <w:p>
       <w:pPr>
@@ -166,12 +1564,14 @@
           <w:lang w:val="es-ES"/>
         </w:rPr>
       </w:pPr>
+      <w:bookmarkStart w:id="4" w:name="_Toc222218774"/>
       <w:r>
         <w:rPr>
           <w:lang w:val="es-ES"/>
         </w:rPr>
         <w:t>Multiplayer</w:t>
       </w:r>
+      <w:bookmarkEnd w:id="4"/>
     </w:p>
     <w:p>
       <w:pPr>
@@ -241,12 +1641,14 @@
           <w:lang w:val="es-ES"/>
         </w:rPr>
       </w:pPr>
+      <w:bookmarkStart w:id="5" w:name="_Toc222218775"/>
       <w:r>
         <w:rPr>
           <w:lang w:val="es-ES"/>
         </w:rPr>
         <w:t>Niveles de dificultad</w:t>
       </w:r>
+      <w:bookmarkEnd w:id="5"/>
     </w:p>
     <w:p>
       <w:pPr>
@@ -354,12 +1756,14 @@
           <w:lang w:val="es-ES"/>
         </w:rPr>
       </w:pPr>
+      <w:bookmarkStart w:id="6" w:name="_Toc222218776"/>
       <w:r>
         <w:rPr>
           <w:lang w:val="es-ES"/>
         </w:rPr>
         <w:t>Sistema de pantallas</w:t>
       </w:r>
+      <w:bookmarkEnd w:id="6"/>
     </w:p>
     <w:p>
       <w:pPr>
@@ -389,7 +1793,6 @@
         <w:rPr>
           <w:lang w:val="es-ES"/>
         </w:rPr>
-        <w:lastRenderedPageBreak/>
         <w:t>Pantalla principal.</w:t>
       </w:r>
     </w:p>
@@ -480,6 +1883,7 @@
         <w:rPr>
           <w:lang w:val="es-ES"/>
         </w:rPr>
+        <w:lastRenderedPageBreak/>
         <w:t>Pantalla de juego.</w:t>
       </w:r>
     </w:p>
@@ -540,12 +1944,14 @@
           <w:lang w:val="es-ES"/>
         </w:rPr>
       </w:pPr>
+      <w:bookmarkStart w:id="7" w:name="_Toc222218777"/>
       <w:r>
         <w:rPr>
           <w:lang w:val="es-ES"/>
         </w:rPr>
         <w:t>Gestión de recursos</w:t>
       </w:r>
+      <w:bookmarkEnd w:id="7"/>
     </w:p>
     <w:p>
       <w:pPr>
@@ -760,12 +2166,14 @@
           <w:lang w:val="es-ES"/>
         </w:rPr>
       </w:pPr>
+      <w:bookmarkStart w:id="8" w:name="_Toc222218778"/>
       <w:r>
         <w:rPr>
           <w:lang w:val="es-ES"/>
         </w:rPr>
         <w:t>Sistema de tablero</w:t>
       </w:r>
+      <w:bookmarkEnd w:id="8"/>
     </w:p>
     <w:p>
       <w:pPr>
@@ -837,6 +2245,7 @@
           <w:lang w:val="es-ES"/>
         </w:rPr>
       </w:pPr>
+      <w:bookmarkStart w:id="9" w:name="_Toc222218779"/>
       <w:r>
         <w:rPr>
           <w:lang w:val="es-ES"/>
@@ -849,6 +2258,7 @@
         </w:rPr>
         <w:t>entrada de usuario</w:t>
       </w:r>
+      <w:bookmarkEnd w:id="9"/>
     </w:p>
     <w:p>
       <w:pPr>
@@ -920,13 +2330,97 @@
           <w:lang w:val="es-ES"/>
         </w:rPr>
       </w:pPr>
+      <w:bookmarkStart w:id="10" w:name="_Toc222218780"/>
+      <w:r>
+        <w:rPr>
+          <w:lang w:val="es-ES"/>
+        </w:rPr>
+        <w:t>Sistema de puntos</w:t>
+      </w:r>
+      <w:bookmarkEnd w:id="10"/>
+    </w:p>
+    <w:p>
+      <w:pPr>
+        <w:rPr>
+          <w:lang w:val="es-ES"/>
+        </w:rPr>
+      </w:pPr>
+      <w:r>
+        <w:rPr>
+          <w:lang w:val="es-ES"/>
+        </w:rPr>
+        <w:t>El juego contempla un sistema de puntos tanto en modo singleplayer como multiplayer, el cual consta de puntos base por adivinar, racha de aciertos y penalidades por fallos.</w:t>
+      </w:r>
+    </w:p>
+    <w:p>
+      <w:pPr>
+        <w:rPr>
+          <w:lang w:val="es-ES"/>
+        </w:rPr>
+      </w:pPr>
       <w:r>
         <w:rPr>
           <w:lang w:val="es-ES"/>
         </w:rPr>
         <w:lastRenderedPageBreak/>
+        <w:t>Actualmente, cada 2 (dos) cartas seleccionadas, se considera un movimiento hecho por jugador. Si ese movimiento resulta en un acierto (es decir, si ambas cartas son iguales), el jugador recibirá 100 puntos en su puntaje total. Si acertó 2 o más movimientos seguidos, los puntos a recibir obtendrán un pequeño bonus. En caso de fallar el movimiento (es decir, si ambas cartas son diferentes), el puntaje total se verá ligeramente decrementado.</w:t>
+      </w:r>
+    </w:p>
+    <w:p>
+      <w:pPr>
+        <w:rPr>
+          <w:lang w:val="es-ES"/>
+        </w:rPr>
+      </w:pPr>
+    </w:p>
+    <w:p>
+      <w:pPr>
+        <w:rPr>
+          <w:lang w:val="es-ES"/>
+        </w:rPr>
+      </w:pPr>
+      <w:r>
+        <w:rPr>
+          <w:lang w:val="es-ES"/>
+        </w:rPr>
+        <w:t>Este sistema de puntos ayuda a incluir, a su vez, un ranking de los 5 mejores jugadores. Este ranking sólo será tomado en cuenta en el modo singleplayer y podrá ser visualizado a través de la pantalla principal.</w:t>
+      </w:r>
+    </w:p>
+    <w:p>
+      <w:pPr>
+        <w:rPr>
+          <w:lang w:val="es-ES"/>
+        </w:rPr>
+      </w:pPr>
+      <w:r>
+        <w:rPr>
+          <w:lang w:val="es-ES"/>
+        </w:rPr>
+        <w:t>Tanto para el modo singleplayer como multiplayer, al final de la partida se podrán visualizar los resultados del juego, mostrando la cantidad de movimientos y los puntos totales obtenidos por cada jugador.</w:t>
+      </w:r>
+    </w:p>
+    <w:p>
+      <w:pPr>
+        <w:rPr>
+          <w:lang w:val="es-ES"/>
+        </w:rPr>
+      </w:pPr>
+    </w:p>
+    <w:p>
+      <w:pPr>
+        <w:pStyle w:val="Ttulo2"/>
+        <w:rPr>
+          <w:lang w:val="es-ES"/>
+        </w:rPr>
+      </w:pPr>
+      <w:bookmarkStart w:id="11" w:name="_Toc222218781"/>
+      <w:r>
+        <w:rPr>
+          <w:lang w:val="es-ES"/>
+        </w:rPr>
         <w:t>Interfaz gráfica</w:t>
       </w:r>
+      <w:bookmarkEnd w:id="11"/>
     </w:p>
     <w:p>
       <w:pPr>
@@ -1004,12 +2498,14 @@
           <w:lang w:val="es-ES"/>
         </w:rPr>
       </w:pPr>
+      <w:bookmarkStart w:id="12" w:name="_Toc222218782"/>
       <w:r>
         <w:rPr>
           <w:lang w:val="es-ES"/>
         </w:rPr>
         <w:t>Instalación</w:t>
       </w:r>
+      <w:bookmarkEnd w:id="12"/>
     </w:p>
     <w:p>
       <w:pPr>
@@ -1038,6 +2534,7 @@
           <w:lang w:val="es-ES"/>
         </w:rPr>
       </w:pPr>
+      <w:bookmarkStart w:id="13" w:name="_Toc222218783"/>
       <w:r>
         <w:rPr>
           <w:lang w:val="es-ES"/>
@@ -1056,6 +2553,7 @@
         </w:rPr>
         <w:t>Blocks</w:t>
       </w:r>
+      <w:bookmarkEnd w:id="13"/>
     </w:p>
     <w:p>
       <w:pPr>
@@ -1124,11 +2622,20 @@
           <w:lang w:val="es-ES"/>
         </w:rPr>
       </w:pPr>
-      <w:r>
-        <w:rPr>
-          <w:lang w:val="es-ES"/>
-        </w:rPr>
-        <w:t xml:space="preserve">Descarga e instalación </w:t>
+      <w:bookmarkStart w:id="14" w:name="_Toc222218784"/>
+      <w:r>
+        <w:rPr>
+          <w:lang w:val="es-ES"/>
+        </w:rPr>
+        <w:lastRenderedPageBreak/>
+        <w:t>Descarga e instalación</w:t>
+      </w:r>
+      <w:bookmarkEnd w:id="14"/>
+      <w:r>
+        <w:rPr>
+          <w:lang w:val="es-ES"/>
+        </w:rPr>
+        <w:t xml:space="preserve"> </w:t>
       </w:r>
     </w:p>
     <w:p>
@@ -1429,12 +2936,14 @@
           <w:lang w:val="es-ES"/>
         </w:rPr>
       </w:pPr>
+      <w:bookmarkStart w:id="15" w:name="_Toc222218785"/>
       <w:r>
         <w:rPr>
           <w:lang w:val="es-ES"/>
         </w:rPr>
         <w:t>Creación de un proyecto</w:t>
       </w:r>
+      <w:bookmarkEnd w:id="15"/>
     </w:p>
     <w:p>
       <w:pPr>
@@ -1475,8 +2984,9 @@
           <w:noProof/>
           <w:lang w:val="es-ES"/>
         </w:rPr>
+        <w:lastRenderedPageBreak/>
         <w:drawing>
-          <wp:inline distT="0" distB="0" distL="0" distR="0" wp14:anchorId="4F2EDE02" wp14:editId="73CF01C7">
+          <wp:inline distT="0" distB="0" distL="0" distR="0" wp14:anchorId="4F2EDE02" wp14:editId="2CE0B69E">
             <wp:extent cx="5400040" cy="2875915"/>
             <wp:effectExtent l="0" t="0" r="0" b="635"/>
             <wp:docPr id="518812473" name="Imagen 3"/>
@@ -1556,7 +3066,6 @@
         <w:rPr>
           <w:noProof/>
         </w:rPr>
-        <w:lastRenderedPageBreak/>
         <w:drawing>
           <wp:inline distT="0" distB="0" distL="0" distR="0" wp14:anchorId="18954E32" wp14:editId="1D54A2B8">
             <wp:extent cx="5400040" cy="2233295"/>
@@ -1625,6 +3134,7 @@
         <w:rPr>
           <w:noProof/>
         </w:rPr>
+        <w:lastRenderedPageBreak/>
         <w:drawing>
           <wp:inline distT="0" distB="0" distL="0" distR="0" wp14:anchorId="1D2A79A7" wp14:editId="57A7AAF5">
             <wp:extent cx="3943350" cy="3040516"/>
@@ -1720,7 +3230,6 @@
         <w:rPr>
           <w:noProof/>
         </w:rPr>
-        <w:lastRenderedPageBreak/>
         <w:drawing>
           <wp:inline distT="0" distB="0" distL="0" distR="0" wp14:anchorId="7E04C6CE" wp14:editId="20E53AE0">
             <wp:extent cx="3905250" cy="3793884"/>
@@ -1790,6 +3299,7 @@
           <w:noProof/>
           <w:lang w:val="es-ES"/>
         </w:rPr>
+        <w:lastRenderedPageBreak/>
         <w:drawing>
           <wp:inline distT="0" distB="0" distL="0" distR="0" wp14:anchorId="75058B17" wp14:editId="5101A6AC">
             <wp:extent cx="3924300" cy="3812390"/>
@@ -1857,138 +3367,138 @@
         <w:rPr>
           <w:lang w:val="es-ES"/>
         </w:rPr>
+        <w:t xml:space="preserve">Primero, ingrese la ruta donde desea crear y guardar el proyecto, cliqueando el botón de la derecha sobre el campo “Folder </w:t>
+      </w:r>
+      <w:proofErr w:type="spellStart"/>
+      <w:r>
+        <w:rPr>
+          <w:lang w:val="es-ES"/>
+        </w:rPr>
+        <w:t>to</w:t>
+      </w:r>
+      <w:proofErr w:type="spellEnd"/>
+      <w:r>
+        <w:rPr>
+          <w:lang w:val="es-ES"/>
+        </w:rPr>
+        <w:t xml:space="preserve"> </w:t>
+      </w:r>
+      <w:proofErr w:type="spellStart"/>
+      <w:r>
+        <w:rPr>
+          <w:lang w:val="es-ES"/>
+        </w:rPr>
+        <w:t>create</w:t>
+      </w:r>
+      <w:proofErr w:type="spellEnd"/>
+      <w:r>
+        <w:rPr>
+          <w:lang w:val="es-ES"/>
+        </w:rPr>
+        <w:t xml:space="preserve"> </w:t>
+      </w:r>
+      <w:proofErr w:type="spellStart"/>
+      <w:r>
+        <w:rPr>
+          <w:lang w:val="es-ES"/>
+        </w:rPr>
+        <w:t>project</w:t>
+      </w:r>
+      <w:proofErr w:type="spellEnd"/>
+      <w:r>
+        <w:rPr>
+          <w:lang w:val="es-ES"/>
+        </w:rPr>
+        <w:t xml:space="preserve"> in”. Luego, ingrese el nombre que desea darle al proyecto sobre el campo “Project </w:t>
+      </w:r>
+      <w:proofErr w:type="spellStart"/>
+      <w:r>
+        <w:rPr>
+          <w:lang w:val="es-ES"/>
+        </w:rPr>
+        <w:t>title</w:t>
+      </w:r>
+      <w:proofErr w:type="spellEnd"/>
+      <w:r>
+        <w:rPr>
+          <w:lang w:val="es-ES"/>
+        </w:rPr>
+        <w:t>”.</w:t>
+      </w:r>
+    </w:p>
+    <w:p>
+      <w:pPr>
+        <w:rPr>
+          <w:lang w:val="es-ES"/>
+        </w:rPr>
+      </w:pPr>
+      <w:r>
+        <w:rPr>
+          <w:lang w:val="es-ES"/>
+        </w:rPr>
+        <w:t>Cuando haya finalizado, haga clic en “Next” para continuar.</w:t>
+      </w:r>
+    </w:p>
+    <w:p>
+      <w:pPr>
+        <w:rPr>
+          <w:lang w:val="es-ES"/>
+        </w:rPr>
+      </w:pPr>
+    </w:p>
+    <w:p>
+      <w:pPr>
+        <w:rPr>
+          <w:lang w:val="es-ES"/>
+        </w:rPr>
+      </w:pPr>
+      <w:r>
+        <w:rPr>
+          <w:lang w:val="es-ES"/>
+        </w:rPr>
+        <w:t>En la siguiente ventana, asegúrese de tener habilitadas las opciones “</w:t>
+      </w:r>
+      <w:proofErr w:type="spellStart"/>
+      <w:r>
+        <w:rPr>
+          <w:lang w:val="es-ES"/>
+        </w:rPr>
+        <w:t>Debug</w:t>
+      </w:r>
+      <w:proofErr w:type="spellEnd"/>
+      <w:r>
+        <w:rPr>
+          <w:lang w:val="es-ES"/>
+        </w:rPr>
+        <w:t>” y “</w:t>
+      </w:r>
+      <w:proofErr w:type="spellStart"/>
+      <w:r>
+        <w:rPr>
+          <w:lang w:val="es-ES"/>
+        </w:rPr>
+        <w:t>Release</w:t>
+      </w:r>
+      <w:proofErr w:type="spellEnd"/>
+      <w:r>
+        <w:rPr>
+          <w:lang w:val="es-ES"/>
+        </w:rPr>
+        <w:t>”.</w:t>
+      </w:r>
+    </w:p>
+    <w:p>
+      <w:pPr>
+        <w:jc w:val="center"/>
+        <w:rPr>
+          <w:lang w:val="es-ES"/>
+        </w:rPr>
+      </w:pPr>
+      <w:r>
+        <w:rPr>
+          <w:noProof/>
+        </w:rPr>
         <w:lastRenderedPageBreak/>
-        <w:t xml:space="preserve">Primero, ingrese la ruta donde desea crear y guardar el proyecto, cliqueando el botón de la derecha sobre el campo “Folder </w:t>
-      </w:r>
-      <w:proofErr w:type="spellStart"/>
-      <w:r>
-        <w:rPr>
-          <w:lang w:val="es-ES"/>
-        </w:rPr>
-        <w:t>to</w:t>
-      </w:r>
-      <w:proofErr w:type="spellEnd"/>
-      <w:r>
-        <w:rPr>
-          <w:lang w:val="es-ES"/>
-        </w:rPr>
-        <w:t xml:space="preserve"> </w:t>
-      </w:r>
-      <w:proofErr w:type="spellStart"/>
-      <w:r>
-        <w:rPr>
-          <w:lang w:val="es-ES"/>
-        </w:rPr>
-        <w:t>create</w:t>
-      </w:r>
-      <w:proofErr w:type="spellEnd"/>
-      <w:r>
-        <w:rPr>
-          <w:lang w:val="es-ES"/>
-        </w:rPr>
-        <w:t xml:space="preserve"> </w:t>
-      </w:r>
-      <w:proofErr w:type="spellStart"/>
-      <w:r>
-        <w:rPr>
-          <w:lang w:val="es-ES"/>
-        </w:rPr>
-        <w:t>project</w:t>
-      </w:r>
-      <w:proofErr w:type="spellEnd"/>
-      <w:r>
-        <w:rPr>
-          <w:lang w:val="es-ES"/>
-        </w:rPr>
-        <w:t xml:space="preserve"> in”. Luego, ingrese el nombre que desea darle al proyecto sobre el campo “Project </w:t>
-      </w:r>
-      <w:proofErr w:type="spellStart"/>
-      <w:r>
-        <w:rPr>
-          <w:lang w:val="es-ES"/>
-        </w:rPr>
-        <w:t>title</w:t>
-      </w:r>
-      <w:proofErr w:type="spellEnd"/>
-      <w:r>
-        <w:rPr>
-          <w:lang w:val="es-ES"/>
-        </w:rPr>
-        <w:t>”.</w:t>
-      </w:r>
-    </w:p>
-    <w:p>
-      <w:pPr>
-        <w:rPr>
-          <w:lang w:val="es-ES"/>
-        </w:rPr>
-      </w:pPr>
-      <w:r>
-        <w:rPr>
-          <w:lang w:val="es-ES"/>
-        </w:rPr>
-        <w:t>Cuando haya finalizado, haga clic en “Next” para continuar.</w:t>
-      </w:r>
-    </w:p>
-    <w:p>
-      <w:pPr>
-        <w:rPr>
-          <w:lang w:val="es-ES"/>
-        </w:rPr>
-      </w:pPr>
-    </w:p>
-    <w:p>
-      <w:pPr>
-        <w:rPr>
-          <w:lang w:val="es-ES"/>
-        </w:rPr>
-      </w:pPr>
-      <w:r>
-        <w:rPr>
-          <w:lang w:val="es-ES"/>
-        </w:rPr>
-        <w:t>En la siguiente ventana, asegúrese de tener habilitadas las opciones “</w:t>
-      </w:r>
-      <w:proofErr w:type="spellStart"/>
-      <w:r>
-        <w:rPr>
-          <w:lang w:val="es-ES"/>
-        </w:rPr>
-        <w:t>Debug</w:t>
-      </w:r>
-      <w:proofErr w:type="spellEnd"/>
-      <w:r>
-        <w:rPr>
-          <w:lang w:val="es-ES"/>
-        </w:rPr>
-        <w:t>” y “</w:t>
-      </w:r>
-      <w:proofErr w:type="spellStart"/>
-      <w:r>
-        <w:rPr>
-          <w:lang w:val="es-ES"/>
-        </w:rPr>
-        <w:t>Release</w:t>
-      </w:r>
-      <w:proofErr w:type="spellEnd"/>
-      <w:r>
-        <w:rPr>
-          <w:lang w:val="es-ES"/>
-        </w:rPr>
-        <w:t>”.</w:t>
-      </w:r>
-    </w:p>
-    <w:p>
-      <w:pPr>
-        <w:jc w:val="center"/>
-        <w:rPr>
-          <w:lang w:val="es-ES"/>
-        </w:rPr>
-      </w:pPr>
-      <w:r>
-        <w:rPr>
-          <w:noProof/>
-        </w:rPr>
         <w:drawing>
           <wp:inline distT="0" distB="0" distL="0" distR="0" wp14:anchorId="09ECA4C4" wp14:editId="7A83A602">
             <wp:extent cx="3933825" cy="3821644"/>
@@ -2186,7 +3696,6 @@
           <w:noProof/>
           <w:lang w:val="es-ES"/>
         </w:rPr>
-        <w:lastRenderedPageBreak/>
         <w:drawing>
           <wp:inline distT="0" distB="0" distL="0" distR="0" wp14:anchorId="3A8486F9" wp14:editId="42249D95">
             <wp:extent cx="5400040" cy="1619250"/>
@@ -2475,12 +3984,14 @@
           <w:lang w:val="es-ES"/>
         </w:rPr>
       </w:pPr>
+      <w:bookmarkStart w:id="16" w:name="_Toc222218786"/>
       <w:r>
         <w:rPr>
           <w:lang w:val="es-ES"/>
         </w:rPr>
         <w:t>Integración de archivos</w:t>
       </w:r>
+      <w:bookmarkEnd w:id="16"/>
     </w:p>
     <w:p>
       <w:pPr>
@@ -2526,22 +4037,22 @@
         <w:rPr>
           <w:lang w:val="es-ES"/>
         </w:rPr>
+        <w:t>Podrá ver diferentes opciones de descarga haciendo clic en el botón “Code”.</w:t>
+      </w:r>
+    </w:p>
+    <w:p>
+      <w:pPr>
+        <w:jc w:val="center"/>
+        <w:rPr>
+          <w:lang w:val="es-ES"/>
+        </w:rPr>
+      </w:pPr>
+      <w:r>
+        <w:rPr>
+          <w:noProof/>
+          <w:lang w:val="es-ES"/>
+        </w:rPr>
         <w:lastRenderedPageBreak/>
-        <w:t>Podrá ver diferentes opciones de descarga haciendo clic en el botón “Code”.</w:t>
-      </w:r>
-    </w:p>
-    <w:p>
-      <w:pPr>
-        <w:jc w:val="center"/>
-        <w:rPr>
-          <w:lang w:val="es-ES"/>
-        </w:rPr>
-      </w:pPr>
-      <w:r>
-        <w:rPr>
-          <w:noProof/>
-          <w:lang w:val="es-ES"/>
-        </w:rPr>
         <w:drawing>
           <wp:inline distT="0" distB="0" distL="0" distR="0" wp14:anchorId="5B557411" wp14:editId="66F0E782">
             <wp:extent cx="3181350" cy="2736464"/>
@@ -2747,12 +4258,14 @@
           <w:lang w:val="es-ES"/>
         </w:rPr>
       </w:pPr>
+      <w:bookmarkStart w:id="17" w:name="_Toc222218787"/>
       <w:r>
         <w:rPr>
           <w:lang w:val="es-ES"/>
         </w:rPr>
         <w:t>SDL</w:t>
       </w:r>
+      <w:bookmarkEnd w:id="17"/>
     </w:p>
     <w:p>
       <w:pPr>
@@ -4841,9 +6354,11 @@
       <w:pPr>
         <w:pStyle w:val="Ttulo1"/>
       </w:pPr>
+      <w:bookmarkStart w:id="18" w:name="_Toc222218788"/>
       <w:r>
         <w:t>Documentación oficial</w:t>
       </w:r>
+      <w:bookmarkEnd w:id="18"/>
     </w:p>
     <w:p>
       <w:r>
@@ -6985,7 +8500,6 @@
     <w:basedOn w:val="Ttulo1"/>
     <w:next w:val="Normal"/>
     <w:uiPriority w:val="39"/>
-    <w:semiHidden/>
     <w:unhideWhenUsed/>
     <w:qFormat/>
     <w:rsid w:val="00E9367F"/>
@@ -7059,6 +8573,44 @@
     <w:link w:val="Piedepgina"/>
     <w:uiPriority w:val="99"/>
     <w:rsid w:val="00CE7882"/>
+  </w:style>
+  <w:style w:type="paragraph" w:styleId="TDC1">
+    <w:name w:val="toc 1"/>
+    <w:basedOn w:val="Normal"/>
+    <w:next w:val="Normal"/>
+    <w:autoRedefine/>
+    <w:uiPriority w:val="39"/>
+    <w:unhideWhenUsed/>
+    <w:rsid w:val="003F722B"/>
+    <w:pPr>
+      <w:spacing w:after="100"/>
+    </w:pPr>
+  </w:style>
+  <w:style w:type="paragraph" w:styleId="TDC2">
+    <w:name w:val="toc 2"/>
+    <w:basedOn w:val="Normal"/>
+    <w:next w:val="Normal"/>
+    <w:autoRedefine/>
+    <w:uiPriority w:val="39"/>
+    <w:unhideWhenUsed/>
+    <w:rsid w:val="003F722B"/>
+    <w:pPr>
+      <w:spacing w:after="100"/>
+      <w:ind w:left="220"/>
+    </w:pPr>
+  </w:style>
+  <w:style w:type="paragraph" w:styleId="TDC3">
+    <w:name w:val="toc 3"/>
+    <w:basedOn w:val="Normal"/>
+    <w:next w:val="Normal"/>
+    <w:autoRedefine/>
+    <w:uiPriority w:val="39"/>
+    <w:unhideWhenUsed/>
+    <w:rsid w:val="003F722B"/>
+    <w:pPr>
+      <w:spacing w:after="100"/>
+      <w:ind w:left="440"/>
+    </w:pPr>
   </w:style>
 </w:styles>
 </file>

</xml_diff>

<commit_message>
act doc - sist de puntos2 (ups)
</commit_message>
<xml_diff>
--- a/doc/RetroMemo.docx
+++ b/doc/RetroMemo.docx
@@ -20,6 +20,12 @@
     <w:sdt>
       <w:sdtPr>
         <w:rPr>
+          <w:rFonts w:asciiTheme="minorHAnsi" w:eastAsiaTheme="minorEastAsia" w:hAnsiTheme="minorHAnsi" w:cstheme="minorBidi"/>
+          <w:b w:val="0"/>
+          <w:bCs w:val="0"/>
+          <w:color w:val="auto"/>
+          <w:sz w:val="22"/>
+          <w:szCs w:val="22"/>
           <w:lang w:val="es-ES"/>
         </w:rPr>
         <w:id w:val="-829132190"/>
@@ -28,14 +34,6 @@
           <w:docPartUnique/>
         </w:docPartObj>
       </w:sdtPr>
-      <w:sdtEndPr>
-        <w:rPr>
-          <w:rFonts w:asciiTheme="minorHAnsi" w:eastAsiaTheme="minorEastAsia" w:hAnsiTheme="minorHAnsi" w:cstheme="minorBidi"/>
-          <w:color w:val="auto"/>
-          <w:sz w:val="22"/>
-          <w:szCs w:val="22"/>
-        </w:rPr>
-      </w:sdtEndPr>
       <w:sdtContent>
         <w:p>
           <w:pPr>
@@ -2383,7 +2381,43 @@
         <w:rPr>
           <w:lang w:val="es-ES"/>
         </w:rPr>
-        <w:t>Este sistema de puntos ayuda a incluir, a su vez, un ranking de los 5 mejores jugadores. Este ranking sólo será tomado en cuenta en el modo singleplayer y podrá ser visualizado a través de la pantalla principal.</w:t>
+        <w:t xml:space="preserve">Este sistema de puntos ayuda a incluir, a su vez, un ranking de los 5 mejores jugadores. Este ranking será </w:t>
+      </w:r>
+      <w:r>
+        <w:rPr>
+          <w:lang w:val="es-ES"/>
+        </w:rPr>
+        <w:t xml:space="preserve">histórico, </w:t>
+      </w:r>
+      <w:r>
+        <w:rPr>
+          <w:lang w:val="es-ES"/>
+        </w:rPr>
+        <w:t>toma</w:t>
+      </w:r>
+      <w:r>
+        <w:rPr>
+          <w:lang w:val="es-ES"/>
+        </w:rPr>
+        <w:t>n</w:t>
+      </w:r>
+      <w:r>
+        <w:rPr>
+          <w:lang w:val="es-ES"/>
+        </w:rPr>
+        <w:t xml:space="preserve">do en cuenta en </w:t>
+      </w:r>
+      <w:r>
+        <w:rPr>
+          <w:lang w:val="es-ES"/>
+        </w:rPr>
+        <w:t>ambos modos de juego,</w:t>
+      </w:r>
+      <w:r>
+        <w:rPr>
+          <w:lang w:val="es-ES"/>
+        </w:rPr>
+        <w:t xml:space="preserve"> y podrá ser visualizado a través de la pantalla principal.</w:t>
       </w:r>
     </w:p>
     <w:p>
@@ -2986,7 +3020,7 @@
         </w:rPr>
         <w:lastRenderedPageBreak/>
         <w:drawing>
-          <wp:inline distT="0" distB="0" distL="0" distR="0" wp14:anchorId="4F2EDE02" wp14:editId="2CE0B69E">
+          <wp:inline distT="0" distB="0" distL="0" distR="0" wp14:anchorId="4F2EDE02" wp14:editId="6EE988A4">
             <wp:extent cx="5400040" cy="2875915"/>
             <wp:effectExtent l="0" t="0" r="0" b="635"/>
             <wp:docPr id="518812473" name="Imagen 3"/>

</xml_diff>

<commit_message>
act documentación - pantalla config
</commit_message>
<xml_diff>
--- a/doc/RetroMemo.docx
+++ b/doc/RetroMemo.docx
@@ -1809,25 +1809,7 @@
         <w:rPr>
           <w:lang w:val="es-ES"/>
         </w:rPr>
-        <w:t>Ingreso de</w:t>
-      </w:r>
-      <w:r>
-        <w:rPr>
-          <w:lang w:val="es-ES"/>
-        </w:rPr>
-        <w:t xml:space="preserve"> jugador </w:t>
-      </w:r>
-      <w:r>
-        <w:rPr>
-          <w:lang w:val="es-ES"/>
-        </w:rPr>
-        <w:t>(nombre del o los jugadores</w:t>
-      </w:r>
-      <w:r>
-        <w:rPr>
-          <w:lang w:val="es-ES"/>
-        </w:rPr>
-        <w:t>).</w:t>
+        <w:t>Pantalla de configuración.</w:t>
       </w:r>
     </w:p>
     <w:p>
@@ -1845,7 +1827,25 @@
         <w:rPr>
           <w:lang w:val="es-ES"/>
         </w:rPr>
-        <w:t>Selección de set de cartas.</w:t>
+        <w:t>Ingreso de</w:t>
+      </w:r>
+      <w:r>
+        <w:rPr>
+          <w:lang w:val="es-ES"/>
+        </w:rPr>
+        <w:t xml:space="preserve"> jugador </w:t>
+      </w:r>
+      <w:r>
+        <w:rPr>
+          <w:lang w:val="es-ES"/>
+        </w:rPr>
+        <w:t>(nombre del o los jugadores</w:t>
+      </w:r>
+      <w:r>
+        <w:rPr>
+          <w:lang w:val="es-ES"/>
+        </w:rPr>
+        <w:t>).</w:t>
       </w:r>
     </w:p>
     <w:p>
@@ -1863,7 +1863,7 @@
         <w:rPr>
           <w:lang w:val="es-ES"/>
         </w:rPr>
-        <w:t>Selección de dificultad.</w:t>
+        <w:t>Selección de set de cartas.</w:t>
       </w:r>
     </w:p>
     <w:p>
@@ -1882,7 +1882,7 @@
           <w:lang w:val="es-ES"/>
         </w:rPr>
         <w:lastRenderedPageBreak/>
-        <w:t>Pantalla de juego.</w:t>
+        <w:t>Selección de dificultad.</w:t>
       </w:r>
     </w:p>
     <w:p>
@@ -1900,6 +1900,24 @@
         <w:rPr>
           <w:lang w:val="es-ES"/>
         </w:rPr>
+        <w:t>Pantalla de juego.</w:t>
+      </w:r>
+    </w:p>
+    <w:p>
+      <w:pPr>
+        <w:pStyle w:val="Prrafodelista"/>
+        <w:numPr>
+          <w:ilvl w:val="0"/>
+          <w:numId w:val="4"/>
+        </w:numPr>
+        <w:rPr>
+          <w:lang w:val="es-ES"/>
+        </w:rPr>
+      </w:pPr>
+      <w:r>
+        <w:rPr>
+          <w:lang w:val="es-ES"/>
+        </w:rPr>
         <w:t>Pantalla de resultados.</w:t>
       </w:r>
     </w:p>
@@ -2164,6 +2182,77 @@
           <w:lang w:val="es-ES"/>
         </w:rPr>
       </w:pPr>
+      <w:r>
+        <w:rPr>
+          <w:lang w:val="es-ES"/>
+        </w:rPr>
+        <w:t>Configuración</w:t>
+      </w:r>
+    </w:p>
+    <w:p>
+      <w:pPr>
+        <w:rPr>
+          <w:lang w:val="es-ES"/>
+        </w:rPr>
+      </w:pPr>
+      <w:r>
+        <w:rPr>
+          <w:lang w:val="es-ES"/>
+        </w:rPr>
+        <w:t>A través de la pantalla principal, se podrá acceder a un menú de configuración desde el cual se podrá modificar el volumen general del juego (el cual perdurará hasta cambiarlo nuevamente) y la opción de establecer nombres por default al momento de iniciar una partida.</w:t>
+      </w:r>
+    </w:p>
+    <w:p>
+      <w:pPr>
+        <w:rPr>
+          <w:lang w:val="es-ES"/>
+        </w:rPr>
+      </w:pPr>
+      <w:r>
+        <w:rPr>
+          <w:lang w:val="es-ES"/>
+        </w:rPr>
+        <w:t xml:space="preserve">Esto último permite o no iniciar un nuevo juego sin </w:t>
+      </w:r>
+      <w:r>
+        <w:rPr>
+          <w:lang w:val="es-ES"/>
+        </w:rPr>
+        <w:t>completar</w:t>
+      </w:r>
+      <w:r>
+        <w:rPr>
+          <w:lang w:val="es-ES"/>
+        </w:rPr>
+        <w:t xml:space="preserve"> el nombre del jugador, siendo estos “Player 1” y “Player 2” los predeterminados en caso de no ingresar </w:t>
+      </w:r>
+      <w:r>
+        <w:rPr>
+          <w:lang w:val="es-ES"/>
+        </w:rPr>
+        <w:t xml:space="preserve">de </w:t>
+      </w:r>
+      <w:r>
+        <w:rPr>
+          <w:lang w:val="es-ES"/>
+        </w:rPr>
+        <w:t>ningún nombre.</w:t>
+      </w:r>
+    </w:p>
+    <w:p>
+      <w:pPr>
+        <w:rPr>
+          <w:lang w:val="es-ES"/>
+        </w:rPr>
+      </w:pPr>
+    </w:p>
+    <w:p>
+      <w:pPr>
+        <w:pStyle w:val="Ttulo2"/>
+        <w:rPr>
+          <w:lang w:val="es-ES"/>
+        </w:rPr>
+      </w:pPr>
       <w:bookmarkStart w:id="8" w:name="_Toc222218778"/>
       <w:r>
         <w:rPr>
@@ -2248,6 +2337,7 @@
         <w:rPr>
           <w:lang w:val="es-ES"/>
         </w:rPr>
+        <w:lastRenderedPageBreak/>
         <w:t xml:space="preserve">Sistema de </w:t>
       </w:r>
       <w:r>
@@ -2360,7 +2450,6 @@
         <w:rPr>
           <w:lang w:val="es-ES"/>
         </w:rPr>
-        <w:lastRenderedPageBreak/>
         <w:t>Actualmente, cada 2 (dos) cartas seleccionadas, se considera un movimiento hecho por jugador. Si ese movimiento resulta en un acierto (es decir, si ambas cartas son iguales), el jugador recibirá 100 puntos en su puntaje total. Si acertó 2 o más movimientos seguidos, los puntos a recibir obtendrán un pequeño bonus. En caso de fallar el movimiento (es decir, si ambas cartas son diferentes), el puntaje total se verá ligeramente decrementado.</w:t>
       </w:r>
     </w:p>
@@ -2551,7 +2640,14 @@
         <w:rPr>
           <w:lang w:val="es-ES"/>
         </w:rPr>
-        <w:t>Para la correcta jugabilidad del juego en esta etapa, se deberá tener en cuenta que será necesario compilar correctamente el proyecto de manera individual y autónoma. Es por este motivo que, dentro de esta sección, se desglosarán todos los pasos necesarios para su ejecución.</w:t>
+        <w:t xml:space="preserve">Para la correcta jugabilidad del juego en esta etapa, se deberá tener en cuenta que será necesario compilar correctamente el proyecto de manera individual y autónoma. Es por </w:t>
+      </w:r>
+      <w:r>
+        <w:rPr>
+          <w:lang w:val="es-ES"/>
+        </w:rPr>
+        <w:lastRenderedPageBreak/>
+        <w:t>este motivo que, dentro de esta sección, se desglosarán todos los pasos necesarios para su ejecución.</w:t>
       </w:r>
     </w:p>
     <w:p>
@@ -2661,7 +2757,6 @@
         <w:rPr>
           <w:lang w:val="es-ES"/>
         </w:rPr>
-        <w:lastRenderedPageBreak/>
         <w:t>Descarga e instalación</w:t>
       </w:r>
       <w:bookmarkEnd w:id="14"/>
@@ -2989,21 +3084,7 @@
         <w:rPr>
           <w:lang w:val="es-ES"/>
         </w:rPr>
-        <w:t xml:space="preserve">Ejecute el IDE </w:t>
-      </w:r>
-      <w:proofErr w:type="gramStart"/>
-      <w:r>
-        <w:rPr>
-          <w:lang w:val="es-ES"/>
-        </w:rPr>
-        <w:t>Code::</w:t>
-      </w:r>
-      <w:proofErr w:type="gramEnd"/>
-      <w:r>
-        <w:rPr>
-          <w:lang w:val="es-ES"/>
-        </w:rPr>
-        <w:t>Blocks.</w:t>
+        <w:t>Ejecute el IDE Code::Blocks.</w:t>
       </w:r>
     </w:p>
     <w:p>
@@ -3018,9 +3099,8 @@
           <w:noProof/>
           <w:lang w:val="es-ES"/>
         </w:rPr>
-        <w:lastRenderedPageBreak/>
         <w:drawing>
-          <wp:inline distT="0" distB="0" distL="0" distR="0" wp14:anchorId="4F2EDE02" wp14:editId="6EE988A4">
+          <wp:inline distT="0" distB="0" distL="0" distR="0" wp14:anchorId="4F2EDE02" wp14:editId="37D1A07E">
             <wp:extent cx="5400040" cy="2875915"/>
             <wp:effectExtent l="0" t="0" r="0" b="635"/>
             <wp:docPr id="518812473" name="Imagen 3"/>
@@ -3878,21 +3958,7 @@
         <w:rPr>
           <w:lang w:val="es-ES"/>
         </w:rPr>
-        <w:t xml:space="preserve">Si </w:t>
-      </w:r>
-      <w:proofErr w:type="gramStart"/>
-      <w:r>
-        <w:rPr>
-          <w:lang w:val="es-ES"/>
-        </w:rPr>
-        <w:t>Code::</w:t>
-      </w:r>
-      <w:proofErr w:type="gramEnd"/>
-      <w:r>
-        <w:rPr>
-          <w:lang w:val="es-ES"/>
-        </w:rPr>
-        <w:t xml:space="preserve">Blocks fue correctamente instalado, al momento de compilar y ejecutar el código </w:t>
+        <w:t xml:space="preserve">Si Code::Blocks fue correctamente instalado, al momento de compilar y ejecutar el código </w:t>
       </w:r>
       <w:proofErr w:type="spellStart"/>
       <w:r>
@@ -4996,83 +5062,61 @@
         <w:rPr>
           <w:lang w:val="es-ES"/>
         </w:rPr>
-        <w:t>Dichas bibliotecas, para entornos Windows de 64 bits, se encuentran en la ruta:</w:t>
-      </w:r>
-      <w:proofErr w:type="gramStart"/>
-      <w:r>
-        <w:rPr>
-          <w:lang w:val="es-ES"/>
-        </w:rPr>
-        <w:t xml:space="preserve"> </w:t>
+        <w:t xml:space="preserve">Dichas bibliotecas, para entornos Windows de 64 bits, se encuentran en la ruta: </w:t>
       </w:r>
       <w:r>
         <w:rPr>
           <w:rStyle w:val="nfasis"/>
         </w:rPr>
+        <w:t>../x86_64-w64-mingw32/</w:t>
+      </w:r>
+      <w:proofErr w:type="spellStart"/>
+      <w:r>
+        <w:rPr>
+          <w:rStyle w:val="nfasis"/>
+        </w:rPr>
+        <w:t>bin</w:t>
+      </w:r>
+      <w:proofErr w:type="spellEnd"/>
+      <w:r>
+        <w:rPr>
+          <w:lang w:val="es-ES"/>
+        </w:rPr>
+        <w:t xml:space="preserve"> dentro de cada carpeta.</w:t>
+      </w:r>
+    </w:p>
+    <w:p>
+      <w:pPr>
+        <w:rPr>
+          <w:lang w:val="es-ES"/>
+        </w:rPr>
+      </w:pPr>
+      <w:r>
+        <w:rPr>
+          <w:lang w:val="es-ES"/>
+        </w:rPr>
+        <w:t>Copie todos los archivos .</w:t>
+      </w:r>
+      <w:proofErr w:type="spellStart"/>
+      <w:r>
+        <w:rPr>
+          <w:lang w:val="es-ES"/>
+        </w:rPr>
+        <w:t>dll</w:t>
+      </w:r>
+      <w:proofErr w:type="spellEnd"/>
+      <w:r>
+        <w:rPr>
+          <w:lang w:val="es-ES"/>
+        </w:rPr>
+        <w:t xml:space="preserve"> mencionados, y péguelos dentro de su proyecto en la siguiente ruta: </w:t>
+      </w:r>
+      <w:r>
+        <w:rPr>
+          <w:rStyle w:val="nfasis"/>
+        </w:rPr>
         <w:t>..</w:t>
       </w:r>
-      <w:proofErr w:type="gramEnd"/>
-      <w:r>
-        <w:rPr>
-          <w:rStyle w:val="nfasis"/>
-        </w:rPr>
-        <w:t>/x86_64-w64-mingw32/</w:t>
-      </w:r>
-      <w:proofErr w:type="spellStart"/>
-      <w:r>
-        <w:rPr>
-          <w:rStyle w:val="nfasis"/>
-        </w:rPr>
-        <w:t>bin</w:t>
-      </w:r>
-      <w:proofErr w:type="spellEnd"/>
-      <w:r>
-        <w:rPr>
-          <w:lang w:val="es-ES"/>
-        </w:rPr>
-        <w:t xml:space="preserve"> dentro de cada carpeta.</w:t>
-      </w:r>
-    </w:p>
-    <w:p>
-      <w:pPr>
-        <w:rPr>
-          <w:lang w:val="es-ES"/>
-        </w:rPr>
-      </w:pPr>
-      <w:r>
-        <w:rPr>
-          <w:lang w:val="es-ES"/>
-        </w:rPr>
-        <w:t>Copie todos los archivos .</w:t>
-      </w:r>
-      <w:proofErr w:type="spellStart"/>
-      <w:r>
-        <w:rPr>
-          <w:lang w:val="es-ES"/>
-        </w:rPr>
-        <w:t>dll</w:t>
-      </w:r>
-      <w:proofErr w:type="spellEnd"/>
-      <w:r>
-        <w:rPr>
-          <w:lang w:val="es-ES"/>
-        </w:rPr>
-        <w:t xml:space="preserve"> mencionados, y péguelos dentro de su proyecto en la siguiente ruta:</w:t>
-      </w:r>
-      <w:proofErr w:type="gramStart"/>
-      <w:r>
-        <w:rPr>
-          <w:lang w:val="es-ES"/>
-        </w:rPr>
-        <w:t xml:space="preserve"> </w:t>
-      </w:r>
-      <w:r>
-        <w:rPr>
-          <w:rStyle w:val="nfasis"/>
-        </w:rPr>
-        <w:t>..</w:t>
-      </w:r>
-      <w:proofErr w:type="gramEnd"/>
       <w:r>
         <w:rPr>
           <w:rStyle w:val="nfasis"/>

</xml_diff>